<commit_message>
'Significance of Act I' completed
</commit_message>
<xml_diff>
--- a/Arms and the Man - George Bernard Shaw/Act II/Significance of Act II.docx
+++ b/Arms and the Man - George Bernard Shaw/Act II/Significance of Act II.docx
@@ -194,7 +194,16 @@
         <w:t xml:space="preserve">lion baulked of his prey</w:t>
       </w:r>
       <w:r>
-        <w:t xml:space="preserve">”. Catherine makes a last effort to hint to Bluntschli that he must go at once, but Petkoff insists on his staying; he is just the man they need to solve their forage problem. When they turn towards the house, Raina emerges from it. On seeing Bluntschli, her composure deserts her and she exclaims, “Oh! The chocolate cream soldier!” Catherine gains a few seconds by ‘introducing’ Captain Bluntschli to her daughter. In those few seconds, Raina thinks up a weak but passable explanation. In this case the comically innocent victim is Nicola, while the audience sees the action sees the action through the eyes of Catherine. They watch her web of deceit becoming even more tangled. Nicola is being unjustly treated, but he knows better than to raise objections. Following his servant’s code, he humbly leaves.</w:t>
+        <w:t xml:space="preserve">”. Catherine makes a last effort to hint to Bluntschli that he must go at once, but Petkoff insists on his staying; he is just the man they need to solve their forage problem. When they turn towards the house, Raina emerges from it. On seeing Bluntschli, her composure deserts her and she exclaims, “</w:t>
+      </w:r>
+      <w:r>
+        <w:rPr>
+          <w:i/>
+        </w:rPr>
+        <w:t xml:space="preserve">Oh! The chocolate cream soldier!</w:t>
+      </w:r>
+      <w:r>
+        <w:t xml:space="preserve">” Catherine gains a few seconds by ‘introducing’ Captain Bluntschli to her daughter. In those few seconds, Raina thinks up a weak but passable explanation. In this case the comically innocent victim is Nicola, while the audience sees the action sees the action through the eyes of Catherine. They watch her web of deceit becoming even more tangled. Nicola is being unjustly treated, but he knows better than to raise objections. Following his servant’s code, he humbly leaves.</w:t>
       </w:r>
     </w:p>
   </w:body>

</xml_diff>